<commit_message>
almost done with plots
SO CLOSE WITH PLOT 3 !!!! also need to fix size of ipums files
</commit_message>
<xml_diff>
--- a/Presentation Outline Notes.docx
+++ b/Presentation Outline Notes.docx
@@ -4,60 +4,692 @@
   <w:body>
     <w:p>
       <w:r>
-        <w:t xml:space="preserve">10 </w:t>
+        <w:t>27 February</w:t>
+      </w:r>
+    </w:p>
+    <w:p/>
+    <w:p>
+      <w:r>
+        <w:t xml:space="preserve">Good afternoon! My name is Amanda Fredrickson, and today I’ll discuss my preliminary analysis on veteran disability </w:t>
+      </w:r>
+    </w:p>
+    <w:p/>
+    <w:p>
+      <w:r>
+        <w:t xml:space="preserve">Discuss the motivation and research question </w:t>
+      </w:r>
+      <w:r>
+        <w:t>(3 mins)</w:t>
+      </w:r>
+    </w:p>
+    <w:p>
+      <w:pPr>
+        <w:pStyle w:val="ListParagraph"/>
+        <w:numPr>
+          <w:ilvl w:val="0"/>
+          <w:numId w:val="2"/>
+        </w:numPr>
+      </w:pPr>
+      <w:r>
+        <w:t>The background for this question</w:t>
+      </w:r>
+    </w:p>
+    <w:p>
+      <w:pPr>
+        <w:pStyle w:val="ListParagraph"/>
+        <w:numPr>
+          <w:ilvl w:val="0"/>
+          <w:numId w:val="2"/>
+        </w:numPr>
+      </w:pPr>
+      <w:r>
+        <w:t>FY22 $125B was spent on disability payments to 5.3 million veterans</w:t>
+      </w:r>
+      <w:r>
+        <w:t>, which is about a third of all living veterans</w:t>
+      </w:r>
+      <w:r>
+        <w:t xml:space="preserve"> (average about $20k per person… insane tails there)</w:t>
+      </w:r>
+      <w:r>
+        <w:t xml:space="preserve">. Less than that amount is spent on health care for </w:t>
+      </w:r>
+      <w:r>
+        <w:t>that whole veteran population</w:t>
+      </w:r>
+    </w:p>
+    <w:p>
+      <w:pPr>
+        <w:pStyle w:val="ListParagraph"/>
+        <w:numPr>
+          <w:ilvl w:val="0"/>
+          <w:numId w:val="2"/>
+        </w:numPr>
+        <w:rPr>
+          <w:rFonts w:ascii="Times New Roman" w:eastAsia="Times New Roman" w:hAnsi="Times New Roman" w:cs="Times New Roman"/>
+        </w:rPr>
+      </w:pPr>
+      <w:r>
+        <w:t xml:space="preserve">This is money spent by the Veterans Administration </w:t>
+      </w:r>
+      <w:r>
+        <w:t xml:space="preserve">which is supposed to </w:t>
+      </w:r>
+      <w:r>
+        <w:t>correspond</w:t>
+      </w:r>
+      <w:r>
+        <w:t xml:space="preserve"> </w:t>
+      </w:r>
+      <w:r>
+        <w:t xml:space="preserve">to </w:t>
       </w:r>
       <w:proofErr w:type="gramStart"/>
       <w:r>
-        <w:t>minute</w:t>
+        <w:t xml:space="preserve">the  </w:t>
+      </w:r>
+      <w:r>
+        <w:rPr>
+          <w:rFonts w:ascii="Helvetica" w:eastAsia="Times New Roman" w:hAnsi="Helvetica" w:cs="Times New Roman"/>
+          <w:color w:val="333333"/>
+        </w:rPr>
+        <w:t>severity</w:t>
       </w:r>
       <w:proofErr w:type="gramEnd"/>
       <w:r>
-        <w:t xml:space="preserve"> in class presentation on 27 February</w:t>
+        <w:rPr>
+          <w:rFonts w:ascii="Helvetica" w:eastAsia="Times New Roman" w:hAnsi="Helvetica" w:cs="Times New Roman"/>
+          <w:color w:val="333333"/>
+        </w:rPr>
+        <w:t xml:space="preserve"> of veterans’ service-connected conditions and the average earnings they would be expected to lose as a result of those conditions</w:t>
+      </w:r>
+      <w:r>
+        <w:rPr>
+          <w:rFonts w:ascii="Helvetica" w:eastAsia="Times New Roman" w:hAnsi="Helvetica" w:cs="Times New Roman"/>
+          <w:color w:val="333333"/>
+        </w:rPr>
+        <w:t xml:space="preserve"> </w:t>
+      </w:r>
+    </w:p>
+    <w:p>
+      <w:pPr>
+        <w:pStyle w:val="ListParagraph"/>
+        <w:numPr>
+          <w:ilvl w:val="0"/>
+          <w:numId w:val="2"/>
+        </w:numPr>
+      </w:pPr>
+      <w:r>
+        <w:t>Can range from anything from 10% for hearing loss to 100% for loss of limb, lack of ability to work</w:t>
+      </w:r>
+      <w:r>
+        <w:t>. I am personally interested in this because oftentimes the conversation when servicemembers exit the military is how to maximize your benefits, and there’s very much a culture of try</w:t>
+      </w:r>
+      <w:r>
+        <w:t>ing to maximize that monthly payment, and that is something for life that is not means-tested</w:t>
+      </w:r>
+      <w:r>
+        <w:t xml:space="preserve">. “You owe me for this” </w:t>
+      </w:r>
+      <w:r>
+        <w:t xml:space="preserve">bothers me </w:t>
+      </w:r>
+    </w:p>
+    <w:p>
+      <w:pPr>
+        <w:pStyle w:val="ListParagraph"/>
+        <w:numPr>
+          <w:ilvl w:val="0"/>
+          <w:numId w:val="2"/>
+        </w:numPr>
+      </w:pPr>
+      <w:r>
+        <w:t xml:space="preserve">But when you look at who has </w:t>
+      </w:r>
+      <w:proofErr w:type="gramStart"/>
+      <w:r>
+        <w:t>actually been</w:t>
+      </w:r>
+      <w:proofErr w:type="gramEnd"/>
+      <w:r>
+        <w:t xml:space="preserve"> hurt in combat in 20 years of actions in Iraq and Afghanistan, that’s 60,000 people, to put it in perspective. </w:t>
+      </w:r>
+      <w:proofErr w:type="gramStart"/>
+      <w:r>
+        <w:t>So</w:t>
+      </w:r>
+      <w:proofErr w:type="gramEnd"/>
+      <w:r>
+        <w:t xml:space="preserve"> most other payments are for lifestyle or aging concerns that just happened while people were in the military</w:t>
+      </w:r>
+    </w:p>
+    <w:p>
+      <w:pPr>
+        <w:numPr>
+          <w:ilvl w:val="0"/>
+          <w:numId w:val="2"/>
+        </w:numPr>
+        <w:spacing w:before="100" w:beforeAutospacing="1" w:after="100" w:afterAutospacing="1"/>
+        <w:rPr>
+          <w:rFonts w:ascii="Helvetica" w:eastAsia="Times New Roman" w:hAnsi="Helvetica" w:cs="Times New Roman"/>
+          <w:color w:val="333333"/>
+        </w:rPr>
+      </w:pPr>
+      <w:r>
+        <w:rPr>
+          <w:rFonts w:ascii="Helvetica" w:eastAsia="Times New Roman" w:hAnsi="Helvetica" w:cs="Times New Roman"/>
+          <w:color w:val="333333"/>
+        </w:rPr>
+        <w:t>Congressional Budget Office found in December 2023</w:t>
+      </w:r>
+      <w:r>
+        <w:rPr>
+          <w:rFonts w:ascii="Helvetica" w:eastAsia="Times New Roman" w:hAnsi="Helvetica" w:cs="Times New Roman"/>
+          <w:color w:val="333333"/>
+        </w:rPr>
+        <w:t xml:space="preserve"> that veterans with a rating of 10 percent or 20 percent earned about the same as similar veterans with no rating; veterans with a rating of 30 percent to 60 percent earned slightly less; and veterans with a rating of 70 percent or more earned much less</w:t>
+      </w:r>
+    </w:p>
+    <w:p>
+      <w:pPr>
+        <w:numPr>
+          <w:ilvl w:val="0"/>
+          <w:numId w:val="2"/>
+        </w:numPr>
+        <w:spacing w:before="100" w:beforeAutospacing="1" w:after="100" w:afterAutospacing="1"/>
+        <w:rPr>
+          <w:rFonts w:ascii="Helvetica" w:eastAsia="Times New Roman" w:hAnsi="Helvetica" w:cs="Times New Roman"/>
+          <w:color w:val="333333"/>
+        </w:rPr>
+      </w:pPr>
+      <w:r>
+        <w:rPr>
+          <w:rFonts w:ascii="Helvetica" w:eastAsia="Times New Roman" w:hAnsi="Helvetica" w:cs="Times New Roman"/>
+          <w:color w:val="333333"/>
+        </w:rPr>
+        <w:t>Annual earnings were substantially lower for veterans with a high disability rating, a finding driven in part by lower labor force participation among veterans with a high rating. For veterans who were not in the labor force, it is unclear whether poor health meant that they could not work, whether the extra income from VA allowed them to exit the labor force, or whether they left the work force for other reasons.</w:t>
+      </w:r>
+      <w:r>
+        <w:rPr>
+          <w:rFonts w:ascii="Helvetica" w:eastAsia="Times New Roman" w:hAnsi="Helvetica" w:cs="Times New Roman"/>
+          <w:color w:val="333333"/>
+        </w:rPr>
+        <w:t xml:space="preserve"> This is an interesting question to me</w:t>
+      </w:r>
+    </w:p>
+    <w:p>
+      <w:pPr>
+        <w:pStyle w:val="ListParagraph"/>
+        <w:numPr>
+          <w:ilvl w:val="0"/>
+          <w:numId w:val="2"/>
+        </w:numPr>
+      </w:pPr>
+      <w:r>
+        <w:t xml:space="preserve">I was interested in exploring the effects of receiving disability payments on income and labor force participation compared to non-veteran population at a simple level, but adding in some analysis of where those </w:t>
+      </w:r>
+      <w:proofErr w:type="gramStart"/>
+      <w:r>
+        <w:t>veterans</w:t>
+      </w:r>
+      <w:proofErr w:type="gramEnd"/>
+      <w:r>
+        <w:t xml:space="preserve"> receiving payments are located, as that may affect the labor force participation in a state; especially when some parts of the U.S. contribute disproportionately more servicemembers than other (think Texas and the South; less so urban areas)</w:t>
+      </w:r>
+    </w:p>
+    <w:p>
+      <w:pPr>
+        <w:pStyle w:val="ListParagraph"/>
+        <w:numPr>
+          <w:ilvl w:val="0"/>
+          <w:numId w:val="2"/>
+        </w:numPr>
+      </w:pPr>
+      <w:r>
+        <w:t xml:space="preserve">Caveat that this is often associated with a “cut federal spending” line of thought but I would like to share that I approach this from the mindset of “right-sizing” </w:t>
+      </w:r>
+      <w:r>
+        <w:t>budgets</w:t>
+      </w:r>
+      <w:r>
+        <w:t xml:space="preserve"> overall – are we spending taxpayer dollars on the right things</w:t>
+      </w:r>
+      <w:r>
+        <w:t xml:space="preserve"> (this is not from the defense budget, rather the VA)</w:t>
+      </w:r>
+    </w:p>
+    <w:p>
+      <w:pPr>
+        <w:pStyle w:val="ListParagraph"/>
+        <w:numPr>
+          <w:ilvl w:val="0"/>
+          <w:numId w:val="2"/>
+        </w:numPr>
+      </w:pPr>
+      <w:r>
+        <w:t>Put slide about maximizing veteran benefit snips (and Reddit posts)</w:t>
+      </w:r>
+      <w:r>
+        <w:t xml:space="preserve"> messaging people are receiving </w:t>
+      </w:r>
+    </w:p>
+    <w:p>
+      <w:pPr>
+        <w:ind w:left="360"/>
+      </w:pPr>
+    </w:p>
+    <w:p>
+      <w:r>
+        <w:t>Explain what methods used</w:t>
+      </w:r>
+      <w:r>
+        <w:t xml:space="preserve"> and data</w:t>
+      </w:r>
+      <w:r>
+        <w:t xml:space="preserve"> (1 mins)</w:t>
+      </w:r>
+      <w:r>
+        <w:t xml:space="preserve"> TOTAL: 3 MINS</w:t>
+      </w:r>
+    </w:p>
+    <w:p>
+      <w:pPr>
+        <w:pStyle w:val="ListParagraph"/>
+        <w:numPr>
+          <w:ilvl w:val="0"/>
+          <w:numId w:val="4"/>
+        </w:numPr>
+      </w:pPr>
+      <w:r>
+        <w:t>Downloaded two sets of data</w:t>
+      </w:r>
+    </w:p>
+    <w:p>
+      <w:pPr>
+        <w:pStyle w:val="ListParagraph"/>
+        <w:numPr>
+          <w:ilvl w:val="0"/>
+          <w:numId w:val="4"/>
+        </w:numPr>
+      </w:pPr>
+      <w:r>
+        <w:t>IPUMS</w:t>
+      </w:r>
+    </w:p>
+    <w:p>
+      <w:pPr>
+        <w:pStyle w:val="ListParagraph"/>
+        <w:numPr>
+          <w:ilvl w:val="1"/>
+          <w:numId w:val="4"/>
+        </w:numPr>
+      </w:pPr>
+      <w:proofErr w:type="spellStart"/>
+      <w:r>
+        <w:t>xyz</w:t>
+      </w:r>
+      <w:proofErr w:type="spellEnd"/>
+    </w:p>
+    <w:p>
+      <w:pPr>
+        <w:pStyle w:val="ListParagraph"/>
+        <w:numPr>
+          <w:ilvl w:val="0"/>
+          <w:numId w:val="4"/>
+        </w:numPr>
+      </w:pPr>
+      <w:r>
+        <w:t>IPUMS CPS for more precise ratings (0-100%)</w:t>
+      </w:r>
+    </w:p>
+    <w:p>
+      <w:pPr>
+        <w:pStyle w:val="ListParagraph"/>
+        <w:numPr>
+          <w:ilvl w:val="1"/>
+          <w:numId w:val="4"/>
+        </w:numPr>
+      </w:pPr>
+      <w:r>
+        <w:t xml:space="preserve">Veterans Supplement started in </w:t>
+      </w:r>
+    </w:p>
+    <w:p>
+      <w:pPr>
+        <w:pStyle w:val="ListParagraph"/>
+        <w:numPr>
+          <w:ilvl w:val="0"/>
+          <w:numId w:val="4"/>
+        </w:numPr>
+      </w:pPr>
+      <w:r>
+        <w:t>Cleaned, and analyzed</w:t>
+      </w:r>
+    </w:p>
+    <w:p>
+      <w:pPr>
+        <w:pStyle w:val="ListParagraph"/>
+        <w:numPr>
+          <w:ilvl w:val="0"/>
+          <w:numId w:val="4"/>
+        </w:numPr>
+      </w:pPr>
+      <w:r>
+        <w:t>Web scraped for states with the most veteran population</w:t>
+      </w:r>
+      <w:r>
+        <w:t xml:space="preserve"> and most </w:t>
       </w:r>
     </w:p>
     <w:p/>
     <w:p>
       <w:r>
-        <w:t>Mirror the structure of the writeup but more focused on discussing research question and less on the coding</w:t>
+        <w:t>Discuss each static figure and regression model</w:t>
+      </w:r>
+      <w:r>
+        <w:t xml:space="preserve"> (2 mins)</w:t>
+      </w:r>
+      <w:r>
+        <w:t xml:space="preserve"> TOTAL: 4 MINS</w:t>
+      </w:r>
+    </w:p>
+    <w:p>
+      <w:pPr>
+        <w:pStyle w:val="ListParagraph"/>
+        <w:numPr>
+          <w:ilvl w:val="0"/>
+          <w:numId w:val="4"/>
+        </w:numPr>
+      </w:pPr>
+      <w:r>
+        <w:t>Plot 1 slide and description</w:t>
+      </w:r>
+    </w:p>
+    <w:p>
+      <w:pPr>
+        <w:pStyle w:val="ListParagraph"/>
+        <w:numPr>
+          <w:ilvl w:val="0"/>
+          <w:numId w:val="4"/>
+        </w:numPr>
+      </w:pPr>
+      <w:r>
+        <w:t>Plot 2 slide and description</w:t>
+      </w:r>
+    </w:p>
+    <w:p>
+      <w:pPr>
+        <w:pStyle w:val="ListParagraph"/>
+        <w:numPr>
+          <w:ilvl w:val="0"/>
+          <w:numId w:val="4"/>
+        </w:numPr>
+      </w:pPr>
+      <w:r>
+        <w:t>Regression model quick</w:t>
       </w:r>
     </w:p>
     <w:p/>
     <w:p>
       <w:r>
-        <w:t>Where the data came from</w:t>
-      </w:r>
-    </w:p>
-    <w:p>
-      <w:r>
-        <w:t xml:space="preserve">Discuss the motivation and research question </w:t>
-      </w:r>
-    </w:p>
-    <w:p>
-      <w:r>
-        <w:t>Explain what methods used</w:t>
+        <w:t>Demo at least one of the Shiny apps</w:t>
+      </w:r>
+      <w:r>
+        <w:t xml:space="preserve"> (1 mins)</w:t>
+      </w:r>
+      <w:r>
+        <w:t xml:space="preserve"> TOTAL: 6 MINS</w:t>
+      </w:r>
+    </w:p>
+    <w:p>
+      <w:pPr>
+        <w:pStyle w:val="ListParagraph"/>
+        <w:numPr>
+          <w:ilvl w:val="0"/>
+          <w:numId w:val="5"/>
+        </w:numPr>
+      </w:pPr>
+      <w:r>
+        <w:t>Demo only, talk over it</w:t>
+      </w:r>
+    </w:p>
+    <w:p>
+      <w:pPr>
+        <w:pStyle w:val="ListParagraph"/>
+        <w:numPr>
+          <w:ilvl w:val="0"/>
+          <w:numId w:val="5"/>
+        </w:numPr>
+      </w:pPr>
+      <w:r>
+        <w:t>State differences</w:t>
       </w:r>
     </w:p>
     <w:p/>
     <w:p>
       <w:r>
-        <w:t>Discuss each static figure and regression model</w:t>
+        <w:t>Conclude with a summary of the current finding</w:t>
+      </w:r>
+      <w:r>
+        <w:t>s</w:t>
+      </w:r>
+      <w:r>
+        <w:t xml:space="preserve"> (1 mins)</w:t>
+      </w:r>
+      <w:r>
+        <w:t xml:space="preserve"> TOTAL: 7 MINS</w:t>
+      </w:r>
+    </w:p>
+    <w:p>
+      <w:pPr>
+        <w:pStyle w:val="ListParagraph"/>
+        <w:numPr>
+          <w:ilvl w:val="0"/>
+          <w:numId w:val="3"/>
+        </w:numPr>
+      </w:pPr>
+      <w:r>
+        <w:t>I found</w:t>
+      </w:r>
+      <w:r>
+        <w:t xml:space="preserve"> x about </w:t>
+      </w:r>
+    </w:p>
+    <w:p>
+      <w:pPr>
+        <w:pStyle w:val="ListParagraph"/>
+        <w:numPr>
+          <w:ilvl w:val="0"/>
+          <w:numId w:val="3"/>
+        </w:numPr>
+        <w:rPr>
+          <w:rFonts w:ascii="Times New Roman" w:eastAsia="Times New Roman" w:hAnsi="Times New Roman" w:cs="Times New Roman"/>
+        </w:rPr>
+      </w:pPr>
+      <w:r>
+        <w:rPr>
+          <w:rFonts w:ascii="Lato" w:eastAsia="Times New Roman" w:hAnsi="Lato" w:cs="Times New Roman"/>
+          <w:color w:val="2D3B45"/>
+          <w:shd w:val="clear" w:color="auto" w:fill="FFFFFF"/>
+        </w:rPr>
+        <w:t xml:space="preserve">My hypothesis is generally that lower disability ratings translate to comparable earnings and LFP to nondisabled counterparts in similar areas, if not greater; while high disability ratings would then affect ability to work and earn all else being equal, so earnings may be </w:t>
+      </w:r>
+      <w:proofErr w:type="gramStart"/>
+      <w:r>
+        <w:rPr>
+          <w:rFonts w:ascii="Lato" w:eastAsia="Times New Roman" w:hAnsi="Lato" w:cs="Times New Roman"/>
+          <w:color w:val="2D3B45"/>
+          <w:shd w:val="clear" w:color="auto" w:fill="FFFFFF"/>
+        </w:rPr>
+        <w:t>comparable</w:t>
+      </w:r>
+      <w:proofErr w:type="gramEnd"/>
+      <w:r>
+        <w:rPr>
+          <w:rFonts w:ascii="Lato" w:eastAsia="Times New Roman" w:hAnsi="Lato" w:cs="Times New Roman"/>
+          <w:color w:val="2D3B45"/>
+          <w:shd w:val="clear" w:color="auto" w:fill="FFFFFF"/>
+        </w:rPr>
+        <w:t xml:space="preserve"> but LFP will be much lower. </w:t>
+      </w:r>
+    </w:p>
+    <w:p>
+      <w:pPr>
+        <w:pStyle w:val="ListParagraph"/>
+        <w:numPr>
+          <w:ilvl w:val="0"/>
+          <w:numId w:val="3"/>
+        </w:numPr>
+        <w:rPr>
+          <w:rFonts w:ascii="Times New Roman" w:eastAsia="Times New Roman" w:hAnsi="Times New Roman" w:cs="Times New Roman"/>
+        </w:rPr>
+      </w:pPr>
+      <w:r>
+        <w:rPr>
+          <w:rFonts w:ascii="Lato" w:eastAsia="Times New Roman" w:hAnsi="Lato" w:cs="Times New Roman"/>
+          <w:color w:val="2D3B45"/>
+          <w:shd w:val="clear" w:color="auto" w:fill="FFFFFF"/>
+        </w:rPr>
+        <w:t>Regionally, I hypothesize there will be significant differences in earnings and LFP in the American South, and will be interested to see other differences</w:t>
+      </w:r>
+    </w:p>
+    <w:p>
+      <w:pPr>
+        <w:pStyle w:val="ListParagraph"/>
+        <w:numPr>
+          <w:ilvl w:val="0"/>
+          <w:numId w:val="3"/>
+        </w:numPr>
+      </w:pPr>
+      <w:r>
+        <w:t>State/regional differences</w:t>
+      </w:r>
+    </w:p>
+    <w:p>
+      <w:pPr>
+        <w:pStyle w:val="ListParagraph"/>
+      </w:pPr>
+    </w:p>
+    <w:p>
+      <w:r>
+        <w:t>Potential directions for future work</w:t>
+      </w:r>
+      <w:r>
+        <w:t xml:space="preserve"> </w:t>
+      </w:r>
+      <w:r>
+        <w:t xml:space="preserve">and conclusion </w:t>
+      </w:r>
+      <w:r>
+        <w:t>(2 mins)</w:t>
+      </w:r>
+      <w:r>
+        <w:t xml:space="preserve"> TOTAL: 8 MINS</w:t>
+      </w:r>
+    </w:p>
+    <w:p>
+      <w:pPr>
+        <w:pStyle w:val="ListParagraph"/>
+        <w:numPr>
+          <w:ilvl w:val="0"/>
+          <w:numId w:val="3"/>
+        </w:numPr>
+      </w:pPr>
+      <w:r>
+        <w:t>I am not saying veterans don’t deserve payments for injuries sustained during service</w:t>
+      </w:r>
+      <w:r>
+        <w:t>, for example, my dad served and has a rating, but he also did not seek to max out a rating, and still has a job and he’s pushing 65; compare that to my friend who just graduated Harvard Law and is working a corporate role, but he is getting an amount of money every month for his bad knees from Ranger school (who doesn’t have bad knees at 30 if you’ve been playing sports your whole life!)</w:t>
+      </w:r>
+    </w:p>
+    <w:p>
+      <w:pPr>
+        <w:pStyle w:val="ListParagraph"/>
+        <w:numPr>
+          <w:ilvl w:val="0"/>
+          <w:numId w:val="3"/>
+        </w:numPr>
+      </w:pPr>
+      <w:r>
+        <w:t>I have two friends who lost limbs in combat, medical retired (100% disability) BUT, both are still working (one is a Paralympian!)</w:t>
+      </w:r>
+    </w:p>
+    <w:p>
+      <w:pPr>
+        <w:pStyle w:val="ListParagraph"/>
+        <w:numPr>
+          <w:ilvl w:val="0"/>
+          <w:numId w:val="3"/>
+        </w:numPr>
+      </w:pPr>
+      <w:r>
+        <w:t>But means-testing should not be out of the question</w:t>
+      </w:r>
+      <w:r>
+        <w:t>, worth exploring</w:t>
+      </w:r>
+    </w:p>
+    <w:p>
+      <w:pPr>
+        <w:pStyle w:val="ListParagraph"/>
+        <w:numPr>
+          <w:ilvl w:val="0"/>
+          <w:numId w:val="3"/>
+        </w:numPr>
+      </w:pPr>
+      <w:r>
+        <w:t xml:space="preserve">Massive backlash when means-testing was one throwaway line </w:t>
+      </w:r>
+      <w:r>
+        <w:t>in a CBO report</w:t>
+      </w:r>
+    </w:p>
+    <w:p>
+      <w:pPr>
+        <w:pStyle w:val="ListParagraph"/>
+        <w:numPr>
+          <w:ilvl w:val="0"/>
+          <w:numId w:val="3"/>
+        </w:numPr>
+      </w:pPr>
+      <w:r>
+        <w:t xml:space="preserve">Fine line between </w:t>
+      </w:r>
+      <w:r>
+        <w:t>a culture of sickness and reliance versus independence</w:t>
+      </w:r>
+      <w:r>
+        <w:t xml:space="preserve"> especially when you’ve been in a profession that fundamentally has a lot of “meaning” in service</w:t>
+      </w:r>
+    </w:p>
+    <w:p>
+      <w:pPr>
+        <w:pStyle w:val="ListParagraph"/>
+        <w:numPr>
+          <w:ilvl w:val="0"/>
+          <w:numId w:val="3"/>
+        </w:numPr>
+      </w:pPr>
+      <w:r>
+        <w:lastRenderedPageBreak/>
+        <w:t>Put pictures of: Wounding Warriors, articles about means testing</w:t>
+      </w:r>
+      <w:r>
+        <w:t xml:space="preserve"> backlash, Dan </w:t>
+      </w:r>
+      <w:proofErr w:type="spellStart"/>
+      <w:r>
+        <w:t>Gade</w:t>
+      </w:r>
+      <w:proofErr w:type="spellEnd"/>
+      <w:r>
+        <w:t xml:space="preserve"> NYT article </w:t>
       </w:r>
     </w:p>
     <w:p/>
     <w:p>
       <w:r>
-        <w:t>Demo at least one of the Shiny apps</w:t>
-      </w:r>
-    </w:p>
-    <w:p/>
-    <w:p>
-      <w:r>
-        <w:t>Conclude with a summary of the current finding</w:t>
-      </w:r>
-    </w:p>
-    <w:p>
-      <w:r>
-        <w:t>Potential directions for future work</w:t>
+        <w:t>10 mins total</w:t>
       </w:r>
     </w:p>
     <w:p/>
@@ -69,6 +701,743 @@
     </w:sectPr>
   </w:body>
 </w:document>
+</file>
+
+<file path=word/numbering.xml><?xml version="1.0" encoding="utf-8"?>
+<w:numbering xmlns:wpc="http://schemas.microsoft.com/office/word/2010/wordprocessingCanvas" xmlns:cx="http://schemas.microsoft.com/office/drawing/2014/chartex" xmlns:cx1="http://schemas.microsoft.com/office/drawing/2015/9/8/chartex" xmlns:cx2="http://schemas.microsoft.com/office/drawing/2015/10/21/chartex" xmlns:cx3="http://schemas.microsoft.com/office/drawing/2016/5/9/chartex" xmlns:cx4="http://schemas.microsoft.com/office/drawing/2016/5/10/chartex" xmlns:cx5="http://schemas.microsoft.com/office/drawing/2016/5/11/chartex" xmlns:cx6="http://schemas.microsoft.com/office/drawing/2016/5/12/chartex" xmlns:cx7="http://schemas.microsoft.com/office/drawing/2016/5/13/chartex" xmlns:cx8="http://schemas.microsoft.com/office/drawing/2016/5/14/chartex" xmlns:mc="http://schemas.openxmlformats.org/markup-compatibility/2006" xmlns:aink="http://schemas.microsoft.com/office/drawing/2016/ink" xmlns:am3d="http://schemas.microsoft.com/office/drawing/2017/model3d" xmlns:o="urn:schemas-microsoft-com:office:office" xmlns:r="http://schemas.openxmlformats.org/officeDocument/2006/relationships" xmlns:m="http://schemas.openxmlformats.org/officeDocument/2006/math" xmlns:v="urn:schemas-microsoft-com:vml" xmlns:wp14="http://schemas.microsoft.com/office/word/2010/wordprocessingDrawing" xmlns:wp="http://schemas.openxmlformats.org/drawingml/2006/wordprocessingDrawing" xmlns:w10="urn:schemas-microsoft-com:office:word" xmlns:w="http://schemas.openxmlformats.org/wordprocessingml/2006/main" xmlns:w14="http://schemas.microsoft.com/office/word/2010/wordml" xmlns:w15="http://schemas.microsoft.com/office/word/2012/wordml" xmlns:w16cex="http://schemas.microsoft.com/office/word/2018/wordml/cex" xmlns:w16cid="http://schemas.microsoft.com/office/word/2016/wordml/cid" xmlns:w16="http://schemas.microsoft.com/office/word/2018/wordml" xmlns:w16sdtdh="http://schemas.microsoft.com/office/word/2020/wordml/sdtdatahash" xmlns:w16se="http://schemas.microsoft.com/office/word/2015/wordml/symex" xmlns:wpg="http://schemas.microsoft.com/office/word/2010/wordprocessingGroup" xmlns:wpi="http://schemas.microsoft.com/office/word/2010/wordprocessingInk" xmlns:wne="http://schemas.microsoft.com/office/word/2006/wordml" xmlns:wps="http://schemas.microsoft.com/office/word/2010/wordprocessingShape" mc:Ignorable="w14 w15 w16se w16cid w16 w16cex w16sdtdh wp14">
+  <w:abstractNum w:abstractNumId="0" w15:restartNumberingAfterBreak="0">
+    <w:nsid w:val="00E03078"/>
+    <w:multiLevelType w:val="multilevel"/>
+    <w:tmpl w:val="5560C3B2"/>
+    <w:lvl w:ilvl="0">
+      <w:start w:val="1"/>
+      <w:numFmt w:val="bullet"/>
+      <w:lvlText w:val=""/>
+      <w:lvlJc w:val="left"/>
+      <w:pPr>
+        <w:tabs>
+          <w:tab w:val="num" w:pos="720"/>
+        </w:tabs>
+        <w:ind w:left="720" w:hanging="360"/>
+      </w:pPr>
+      <w:rPr>
+        <w:rFonts w:ascii="Symbol" w:hAnsi="Symbol" w:hint="default"/>
+        <w:sz w:val="20"/>
+      </w:rPr>
+    </w:lvl>
+    <w:lvl w:ilvl="1" w:tentative="1">
+      <w:start w:val="1"/>
+      <w:numFmt w:val="bullet"/>
+      <w:lvlText w:val=""/>
+      <w:lvlJc w:val="left"/>
+      <w:pPr>
+        <w:tabs>
+          <w:tab w:val="num" w:pos="1440"/>
+        </w:tabs>
+        <w:ind w:left="1440" w:hanging="360"/>
+      </w:pPr>
+      <w:rPr>
+        <w:rFonts w:ascii="Symbol" w:hAnsi="Symbol" w:hint="default"/>
+        <w:sz w:val="20"/>
+      </w:rPr>
+    </w:lvl>
+    <w:lvl w:ilvl="2" w:tentative="1">
+      <w:start w:val="1"/>
+      <w:numFmt w:val="bullet"/>
+      <w:lvlText w:val=""/>
+      <w:lvlJc w:val="left"/>
+      <w:pPr>
+        <w:tabs>
+          <w:tab w:val="num" w:pos="2160"/>
+        </w:tabs>
+        <w:ind w:left="2160" w:hanging="360"/>
+      </w:pPr>
+      <w:rPr>
+        <w:rFonts w:ascii="Symbol" w:hAnsi="Symbol" w:hint="default"/>
+        <w:sz w:val="20"/>
+      </w:rPr>
+    </w:lvl>
+    <w:lvl w:ilvl="3" w:tentative="1">
+      <w:start w:val="1"/>
+      <w:numFmt w:val="bullet"/>
+      <w:lvlText w:val=""/>
+      <w:lvlJc w:val="left"/>
+      <w:pPr>
+        <w:tabs>
+          <w:tab w:val="num" w:pos="2880"/>
+        </w:tabs>
+        <w:ind w:left="2880" w:hanging="360"/>
+      </w:pPr>
+      <w:rPr>
+        <w:rFonts w:ascii="Symbol" w:hAnsi="Symbol" w:hint="default"/>
+        <w:sz w:val="20"/>
+      </w:rPr>
+    </w:lvl>
+    <w:lvl w:ilvl="4" w:tentative="1">
+      <w:start w:val="1"/>
+      <w:numFmt w:val="bullet"/>
+      <w:lvlText w:val=""/>
+      <w:lvlJc w:val="left"/>
+      <w:pPr>
+        <w:tabs>
+          <w:tab w:val="num" w:pos="3600"/>
+        </w:tabs>
+        <w:ind w:left="3600" w:hanging="360"/>
+      </w:pPr>
+      <w:rPr>
+        <w:rFonts w:ascii="Symbol" w:hAnsi="Symbol" w:hint="default"/>
+        <w:sz w:val="20"/>
+      </w:rPr>
+    </w:lvl>
+    <w:lvl w:ilvl="5" w:tentative="1">
+      <w:start w:val="1"/>
+      <w:numFmt w:val="bullet"/>
+      <w:lvlText w:val=""/>
+      <w:lvlJc w:val="left"/>
+      <w:pPr>
+        <w:tabs>
+          <w:tab w:val="num" w:pos="4320"/>
+        </w:tabs>
+        <w:ind w:left="4320" w:hanging="360"/>
+      </w:pPr>
+      <w:rPr>
+        <w:rFonts w:ascii="Symbol" w:hAnsi="Symbol" w:hint="default"/>
+        <w:sz w:val="20"/>
+      </w:rPr>
+    </w:lvl>
+    <w:lvl w:ilvl="6" w:tentative="1">
+      <w:start w:val="1"/>
+      <w:numFmt w:val="bullet"/>
+      <w:lvlText w:val=""/>
+      <w:lvlJc w:val="left"/>
+      <w:pPr>
+        <w:tabs>
+          <w:tab w:val="num" w:pos="5040"/>
+        </w:tabs>
+        <w:ind w:left="5040" w:hanging="360"/>
+      </w:pPr>
+      <w:rPr>
+        <w:rFonts w:ascii="Symbol" w:hAnsi="Symbol" w:hint="default"/>
+        <w:sz w:val="20"/>
+      </w:rPr>
+    </w:lvl>
+    <w:lvl w:ilvl="7" w:tentative="1">
+      <w:start w:val="1"/>
+      <w:numFmt w:val="bullet"/>
+      <w:lvlText w:val=""/>
+      <w:lvlJc w:val="left"/>
+      <w:pPr>
+        <w:tabs>
+          <w:tab w:val="num" w:pos="5760"/>
+        </w:tabs>
+        <w:ind w:left="5760" w:hanging="360"/>
+      </w:pPr>
+      <w:rPr>
+        <w:rFonts w:ascii="Symbol" w:hAnsi="Symbol" w:hint="default"/>
+        <w:sz w:val="20"/>
+      </w:rPr>
+    </w:lvl>
+    <w:lvl w:ilvl="8" w:tentative="1">
+      <w:start w:val="1"/>
+      <w:numFmt w:val="bullet"/>
+      <w:lvlText w:val=""/>
+      <w:lvlJc w:val="left"/>
+      <w:pPr>
+        <w:tabs>
+          <w:tab w:val="num" w:pos="6480"/>
+        </w:tabs>
+        <w:ind w:left="6480" w:hanging="360"/>
+      </w:pPr>
+      <w:rPr>
+        <w:rFonts w:ascii="Symbol" w:hAnsi="Symbol" w:hint="default"/>
+        <w:sz w:val="20"/>
+      </w:rPr>
+    </w:lvl>
+  </w:abstractNum>
+  <w:abstractNum w:abstractNumId="1" w15:restartNumberingAfterBreak="0">
+    <w:nsid w:val="014D1BEC"/>
+    <w:multiLevelType w:val="hybridMultilevel"/>
+    <w:tmpl w:val="248EC428"/>
+    <w:lvl w:ilvl="0" w:tplc="04090001">
+      <w:start w:val="1"/>
+      <w:numFmt w:val="bullet"/>
+      <w:lvlText w:val=""/>
+      <w:lvlJc w:val="left"/>
+      <w:pPr>
+        <w:ind w:left="720" w:hanging="360"/>
+      </w:pPr>
+      <w:rPr>
+        <w:rFonts w:ascii="Symbol" w:hAnsi="Symbol" w:hint="default"/>
+      </w:rPr>
+    </w:lvl>
+    <w:lvl w:ilvl="1" w:tplc="04090003" w:tentative="1">
+      <w:start w:val="1"/>
+      <w:numFmt w:val="bullet"/>
+      <w:lvlText w:val="o"/>
+      <w:lvlJc w:val="left"/>
+      <w:pPr>
+        <w:ind w:left="1440" w:hanging="360"/>
+      </w:pPr>
+      <w:rPr>
+        <w:rFonts w:ascii="Courier New" w:hAnsi="Courier New" w:cs="Courier New" w:hint="default"/>
+      </w:rPr>
+    </w:lvl>
+    <w:lvl w:ilvl="2" w:tplc="04090005" w:tentative="1">
+      <w:start w:val="1"/>
+      <w:numFmt w:val="bullet"/>
+      <w:lvlText w:val=""/>
+      <w:lvlJc w:val="left"/>
+      <w:pPr>
+        <w:ind w:left="2160" w:hanging="360"/>
+      </w:pPr>
+      <w:rPr>
+        <w:rFonts w:ascii="Wingdings" w:hAnsi="Wingdings" w:hint="default"/>
+      </w:rPr>
+    </w:lvl>
+    <w:lvl w:ilvl="3" w:tplc="04090001" w:tentative="1">
+      <w:start w:val="1"/>
+      <w:numFmt w:val="bullet"/>
+      <w:lvlText w:val=""/>
+      <w:lvlJc w:val="left"/>
+      <w:pPr>
+        <w:ind w:left="2880" w:hanging="360"/>
+      </w:pPr>
+      <w:rPr>
+        <w:rFonts w:ascii="Symbol" w:hAnsi="Symbol" w:hint="default"/>
+      </w:rPr>
+    </w:lvl>
+    <w:lvl w:ilvl="4" w:tplc="04090003" w:tentative="1">
+      <w:start w:val="1"/>
+      <w:numFmt w:val="bullet"/>
+      <w:lvlText w:val="o"/>
+      <w:lvlJc w:val="left"/>
+      <w:pPr>
+        <w:ind w:left="3600" w:hanging="360"/>
+      </w:pPr>
+      <w:rPr>
+        <w:rFonts w:ascii="Courier New" w:hAnsi="Courier New" w:cs="Courier New" w:hint="default"/>
+      </w:rPr>
+    </w:lvl>
+    <w:lvl w:ilvl="5" w:tplc="04090005" w:tentative="1">
+      <w:start w:val="1"/>
+      <w:numFmt w:val="bullet"/>
+      <w:lvlText w:val=""/>
+      <w:lvlJc w:val="left"/>
+      <w:pPr>
+        <w:ind w:left="4320" w:hanging="360"/>
+      </w:pPr>
+      <w:rPr>
+        <w:rFonts w:ascii="Wingdings" w:hAnsi="Wingdings" w:hint="default"/>
+      </w:rPr>
+    </w:lvl>
+    <w:lvl w:ilvl="6" w:tplc="04090001" w:tentative="1">
+      <w:start w:val="1"/>
+      <w:numFmt w:val="bullet"/>
+      <w:lvlText w:val=""/>
+      <w:lvlJc w:val="left"/>
+      <w:pPr>
+        <w:ind w:left="5040" w:hanging="360"/>
+      </w:pPr>
+      <w:rPr>
+        <w:rFonts w:ascii="Symbol" w:hAnsi="Symbol" w:hint="default"/>
+      </w:rPr>
+    </w:lvl>
+    <w:lvl w:ilvl="7" w:tplc="04090003" w:tentative="1">
+      <w:start w:val="1"/>
+      <w:numFmt w:val="bullet"/>
+      <w:lvlText w:val="o"/>
+      <w:lvlJc w:val="left"/>
+      <w:pPr>
+        <w:ind w:left="5760" w:hanging="360"/>
+      </w:pPr>
+      <w:rPr>
+        <w:rFonts w:ascii="Courier New" w:hAnsi="Courier New" w:cs="Courier New" w:hint="default"/>
+      </w:rPr>
+    </w:lvl>
+    <w:lvl w:ilvl="8" w:tplc="04090005" w:tentative="1">
+      <w:start w:val="1"/>
+      <w:numFmt w:val="bullet"/>
+      <w:lvlText w:val=""/>
+      <w:lvlJc w:val="left"/>
+      <w:pPr>
+        <w:ind w:left="6480" w:hanging="360"/>
+      </w:pPr>
+      <w:rPr>
+        <w:rFonts w:ascii="Wingdings" w:hAnsi="Wingdings" w:hint="default"/>
+      </w:rPr>
+    </w:lvl>
+  </w:abstractNum>
+  <w:abstractNum w:abstractNumId="2" w15:restartNumberingAfterBreak="0">
+    <w:nsid w:val="11017BC0"/>
+    <w:multiLevelType w:val="hybridMultilevel"/>
+    <w:tmpl w:val="E7426BA4"/>
+    <w:lvl w:ilvl="0" w:tplc="04090001">
+      <w:start w:val="1"/>
+      <w:numFmt w:val="bullet"/>
+      <w:lvlText w:val=""/>
+      <w:lvlJc w:val="left"/>
+      <w:pPr>
+        <w:ind w:left="720" w:hanging="360"/>
+      </w:pPr>
+      <w:rPr>
+        <w:rFonts w:ascii="Symbol" w:hAnsi="Symbol" w:hint="default"/>
+      </w:rPr>
+    </w:lvl>
+    <w:lvl w:ilvl="1" w:tplc="04090003" w:tentative="1">
+      <w:start w:val="1"/>
+      <w:numFmt w:val="bullet"/>
+      <w:lvlText w:val="o"/>
+      <w:lvlJc w:val="left"/>
+      <w:pPr>
+        <w:ind w:left="1440" w:hanging="360"/>
+      </w:pPr>
+      <w:rPr>
+        <w:rFonts w:ascii="Courier New" w:hAnsi="Courier New" w:cs="Courier New" w:hint="default"/>
+      </w:rPr>
+    </w:lvl>
+    <w:lvl w:ilvl="2" w:tplc="04090005" w:tentative="1">
+      <w:start w:val="1"/>
+      <w:numFmt w:val="bullet"/>
+      <w:lvlText w:val=""/>
+      <w:lvlJc w:val="left"/>
+      <w:pPr>
+        <w:ind w:left="2160" w:hanging="360"/>
+      </w:pPr>
+      <w:rPr>
+        <w:rFonts w:ascii="Wingdings" w:hAnsi="Wingdings" w:hint="default"/>
+      </w:rPr>
+    </w:lvl>
+    <w:lvl w:ilvl="3" w:tplc="04090001" w:tentative="1">
+      <w:start w:val="1"/>
+      <w:numFmt w:val="bullet"/>
+      <w:lvlText w:val=""/>
+      <w:lvlJc w:val="left"/>
+      <w:pPr>
+        <w:ind w:left="2880" w:hanging="360"/>
+      </w:pPr>
+      <w:rPr>
+        <w:rFonts w:ascii="Symbol" w:hAnsi="Symbol" w:hint="default"/>
+      </w:rPr>
+    </w:lvl>
+    <w:lvl w:ilvl="4" w:tplc="04090003" w:tentative="1">
+      <w:start w:val="1"/>
+      <w:numFmt w:val="bullet"/>
+      <w:lvlText w:val="o"/>
+      <w:lvlJc w:val="left"/>
+      <w:pPr>
+        <w:ind w:left="3600" w:hanging="360"/>
+      </w:pPr>
+      <w:rPr>
+        <w:rFonts w:ascii="Courier New" w:hAnsi="Courier New" w:cs="Courier New" w:hint="default"/>
+      </w:rPr>
+    </w:lvl>
+    <w:lvl w:ilvl="5" w:tplc="04090005" w:tentative="1">
+      <w:start w:val="1"/>
+      <w:numFmt w:val="bullet"/>
+      <w:lvlText w:val=""/>
+      <w:lvlJc w:val="left"/>
+      <w:pPr>
+        <w:ind w:left="4320" w:hanging="360"/>
+      </w:pPr>
+      <w:rPr>
+        <w:rFonts w:ascii="Wingdings" w:hAnsi="Wingdings" w:hint="default"/>
+      </w:rPr>
+    </w:lvl>
+    <w:lvl w:ilvl="6" w:tplc="04090001" w:tentative="1">
+      <w:start w:val="1"/>
+      <w:numFmt w:val="bullet"/>
+      <w:lvlText w:val=""/>
+      <w:lvlJc w:val="left"/>
+      <w:pPr>
+        <w:ind w:left="5040" w:hanging="360"/>
+      </w:pPr>
+      <w:rPr>
+        <w:rFonts w:ascii="Symbol" w:hAnsi="Symbol" w:hint="default"/>
+      </w:rPr>
+    </w:lvl>
+    <w:lvl w:ilvl="7" w:tplc="04090003" w:tentative="1">
+      <w:start w:val="1"/>
+      <w:numFmt w:val="bullet"/>
+      <w:lvlText w:val="o"/>
+      <w:lvlJc w:val="left"/>
+      <w:pPr>
+        <w:ind w:left="5760" w:hanging="360"/>
+      </w:pPr>
+      <w:rPr>
+        <w:rFonts w:ascii="Courier New" w:hAnsi="Courier New" w:cs="Courier New" w:hint="default"/>
+      </w:rPr>
+    </w:lvl>
+    <w:lvl w:ilvl="8" w:tplc="04090005" w:tentative="1">
+      <w:start w:val="1"/>
+      <w:numFmt w:val="bullet"/>
+      <w:lvlText w:val=""/>
+      <w:lvlJc w:val="left"/>
+      <w:pPr>
+        <w:ind w:left="6480" w:hanging="360"/>
+      </w:pPr>
+      <w:rPr>
+        <w:rFonts w:ascii="Wingdings" w:hAnsi="Wingdings" w:hint="default"/>
+      </w:rPr>
+    </w:lvl>
+  </w:abstractNum>
+  <w:abstractNum w:abstractNumId="3" w15:restartNumberingAfterBreak="0">
+    <w:nsid w:val="215A3812"/>
+    <w:multiLevelType w:val="hybridMultilevel"/>
+    <w:tmpl w:val="A970C8CE"/>
+    <w:lvl w:ilvl="0" w:tplc="04090001">
+      <w:start w:val="1"/>
+      <w:numFmt w:val="bullet"/>
+      <w:lvlText w:val=""/>
+      <w:lvlJc w:val="left"/>
+      <w:pPr>
+        <w:ind w:left="720" w:hanging="360"/>
+      </w:pPr>
+      <w:rPr>
+        <w:rFonts w:ascii="Symbol" w:hAnsi="Symbol" w:hint="default"/>
+      </w:rPr>
+    </w:lvl>
+    <w:lvl w:ilvl="1" w:tplc="04090003" w:tentative="1">
+      <w:start w:val="1"/>
+      <w:numFmt w:val="bullet"/>
+      <w:lvlText w:val="o"/>
+      <w:lvlJc w:val="left"/>
+      <w:pPr>
+        <w:ind w:left="1440" w:hanging="360"/>
+      </w:pPr>
+      <w:rPr>
+        <w:rFonts w:ascii="Courier New" w:hAnsi="Courier New" w:cs="Courier New" w:hint="default"/>
+      </w:rPr>
+    </w:lvl>
+    <w:lvl w:ilvl="2" w:tplc="04090005" w:tentative="1">
+      <w:start w:val="1"/>
+      <w:numFmt w:val="bullet"/>
+      <w:lvlText w:val=""/>
+      <w:lvlJc w:val="left"/>
+      <w:pPr>
+        <w:ind w:left="2160" w:hanging="360"/>
+      </w:pPr>
+      <w:rPr>
+        <w:rFonts w:ascii="Wingdings" w:hAnsi="Wingdings" w:hint="default"/>
+      </w:rPr>
+    </w:lvl>
+    <w:lvl w:ilvl="3" w:tplc="04090001" w:tentative="1">
+      <w:start w:val="1"/>
+      <w:numFmt w:val="bullet"/>
+      <w:lvlText w:val=""/>
+      <w:lvlJc w:val="left"/>
+      <w:pPr>
+        <w:ind w:left="2880" w:hanging="360"/>
+      </w:pPr>
+      <w:rPr>
+        <w:rFonts w:ascii="Symbol" w:hAnsi="Symbol" w:hint="default"/>
+      </w:rPr>
+    </w:lvl>
+    <w:lvl w:ilvl="4" w:tplc="04090003" w:tentative="1">
+      <w:start w:val="1"/>
+      <w:numFmt w:val="bullet"/>
+      <w:lvlText w:val="o"/>
+      <w:lvlJc w:val="left"/>
+      <w:pPr>
+        <w:ind w:left="3600" w:hanging="360"/>
+      </w:pPr>
+      <w:rPr>
+        <w:rFonts w:ascii="Courier New" w:hAnsi="Courier New" w:cs="Courier New" w:hint="default"/>
+      </w:rPr>
+    </w:lvl>
+    <w:lvl w:ilvl="5" w:tplc="04090005" w:tentative="1">
+      <w:start w:val="1"/>
+      <w:numFmt w:val="bullet"/>
+      <w:lvlText w:val=""/>
+      <w:lvlJc w:val="left"/>
+      <w:pPr>
+        <w:ind w:left="4320" w:hanging="360"/>
+      </w:pPr>
+      <w:rPr>
+        <w:rFonts w:ascii="Wingdings" w:hAnsi="Wingdings" w:hint="default"/>
+      </w:rPr>
+    </w:lvl>
+    <w:lvl w:ilvl="6" w:tplc="04090001" w:tentative="1">
+      <w:start w:val="1"/>
+      <w:numFmt w:val="bullet"/>
+      <w:lvlText w:val=""/>
+      <w:lvlJc w:val="left"/>
+      <w:pPr>
+        <w:ind w:left="5040" w:hanging="360"/>
+      </w:pPr>
+      <w:rPr>
+        <w:rFonts w:ascii="Symbol" w:hAnsi="Symbol" w:hint="default"/>
+      </w:rPr>
+    </w:lvl>
+    <w:lvl w:ilvl="7" w:tplc="04090003" w:tentative="1">
+      <w:start w:val="1"/>
+      <w:numFmt w:val="bullet"/>
+      <w:lvlText w:val="o"/>
+      <w:lvlJc w:val="left"/>
+      <w:pPr>
+        <w:ind w:left="5760" w:hanging="360"/>
+      </w:pPr>
+      <w:rPr>
+        <w:rFonts w:ascii="Courier New" w:hAnsi="Courier New" w:cs="Courier New" w:hint="default"/>
+      </w:rPr>
+    </w:lvl>
+    <w:lvl w:ilvl="8" w:tplc="04090005" w:tentative="1">
+      <w:start w:val="1"/>
+      <w:numFmt w:val="bullet"/>
+      <w:lvlText w:val=""/>
+      <w:lvlJc w:val="left"/>
+      <w:pPr>
+        <w:ind w:left="6480" w:hanging="360"/>
+      </w:pPr>
+      <w:rPr>
+        <w:rFonts w:ascii="Wingdings" w:hAnsi="Wingdings" w:hint="default"/>
+      </w:rPr>
+    </w:lvl>
+  </w:abstractNum>
+  <w:abstractNum w:abstractNumId="4" w15:restartNumberingAfterBreak="0">
+    <w:nsid w:val="3DBF0FEC"/>
+    <w:multiLevelType w:val="hybridMultilevel"/>
+    <w:tmpl w:val="7DC2F272"/>
+    <w:lvl w:ilvl="0" w:tplc="04090001">
+      <w:start w:val="1"/>
+      <w:numFmt w:val="bullet"/>
+      <w:lvlText w:val=""/>
+      <w:lvlJc w:val="left"/>
+      <w:pPr>
+        <w:ind w:left="720" w:hanging="360"/>
+      </w:pPr>
+      <w:rPr>
+        <w:rFonts w:ascii="Symbol" w:hAnsi="Symbol" w:hint="default"/>
+      </w:rPr>
+    </w:lvl>
+    <w:lvl w:ilvl="1" w:tplc="04090003" w:tentative="1">
+      <w:start w:val="1"/>
+      <w:numFmt w:val="bullet"/>
+      <w:lvlText w:val="o"/>
+      <w:lvlJc w:val="left"/>
+      <w:pPr>
+        <w:ind w:left="1440" w:hanging="360"/>
+      </w:pPr>
+      <w:rPr>
+        <w:rFonts w:ascii="Courier New" w:hAnsi="Courier New" w:cs="Courier New" w:hint="default"/>
+      </w:rPr>
+    </w:lvl>
+    <w:lvl w:ilvl="2" w:tplc="04090005" w:tentative="1">
+      <w:start w:val="1"/>
+      <w:numFmt w:val="bullet"/>
+      <w:lvlText w:val=""/>
+      <w:lvlJc w:val="left"/>
+      <w:pPr>
+        <w:ind w:left="2160" w:hanging="360"/>
+      </w:pPr>
+      <w:rPr>
+        <w:rFonts w:ascii="Wingdings" w:hAnsi="Wingdings" w:hint="default"/>
+      </w:rPr>
+    </w:lvl>
+    <w:lvl w:ilvl="3" w:tplc="04090001" w:tentative="1">
+      <w:start w:val="1"/>
+      <w:numFmt w:val="bullet"/>
+      <w:lvlText w:val=""/>
+      <w:lvlJc w:val="left"/>
+      <w:pPr>
+        <w:ind w:left="2880" w:hanging="360"/>
+      </w:pPr>
+      <w:rPr>
+        <w:rFonts w:ascii="Symbol" w:hAnsi="Symbol" w:hint="default"/>
+      </w:rPr>
+    </w:lvl>
+    <w:lvl w:ilvl="4" w:tplc="04090003" w:tentative="1">
+      <w:start w:val="1"/>
+      <w:numFmt w:val="bullet"/>
+      <w:lvlText w:val="o"/>
+      <w:lvlJc w:val="left"/>
+      <w:pPr>
+        <w:ind w:left="3600" w:hanging="360"/>
+      </w:pPr>
+      <w:rPr>
+        <w:rFonts w:ascii="Courier New" w:hAnsi="Courier New" w:cs="Courier New" w:hint="default"/>
+      </w:rPr>
+    </w:lvl>
+    <w:lvl w:ilvl="5" w:tplc="04090005" w:tentative="1">
+      <w:start w:val="1"/>
+      <w:numFmt w:val="bullet"/>
+      <w:lvlText w:val=""/>
+      <w:lvlJc w:val="left"/>
+      <w:pPr>
+        <w:ind w:left="4320" w:hanging="360"/>
+      </w:pPr>
+      <w:rPr>
+        <w:rFonts w:ascii="Wingdings" w:hAnsi="Wingdings" w:hint="default"/>
+      </w:rPr>
+    </w:lvl>
+    <w:lvl w:ilvl="6" w:tplc="04090001" w:tentative="1">
+      <w:start w:val="1"/>
+      <w:numFmt w:val="bullet"/>
+      <w:lvlText w:val=""/>
+      <w:lvlJc w:val="left"/>
+      <w:pPr>
+        <w:ind w:left="5040" w:hanging="360"/>
+      </w:pPr>
+      <w:rPr>
+        <w:rFonts w:ascii="Symbol" w:hAnsi="Symbol" w:hint="default"/>
+      </w:rPr>
+    </w:lvl>
+    <w:lvl w:ilvl="7" w:tplc="04090003" w:tentative="1">
+      <w:start w:val="1"/>
+      <w:numFmt w:val="bullet"/>
+      <w:lvlText w:val="o"/>
+      <w:lvlJc w:val="left"/>
+      <w:pPr>
+        <w:ind w:left="5760" w:hanging="360"/>
+      </w:pPr>
+      <w:rPr>
+        <w:rFonts w:ascii="Courier New" w:hAnsi="Courier New" w:cs="Courier New" w:hint="default"/>
+      </w:rPr>
+    </w:lvl>
+    <w:lvl w:ilvl="8" w:tplc="04090005" w:tentative="1">
+      <w:start w:val="1"/>
+      <w:numFmt w:val="bullet"/>
+      <w:lvlText w:val=""/>
+      <w:lvlJc w:val="left"/>
+      <w:pPr>
+        <w:ind w:left="6480" w:hanging="360"/>
+      </w:pPr>
+      <w:rPr>
+        <w:rFonts w:ascii="Wingdings" w:hAnsi="Wingdings" w:hint="default"/>
+      </w:rPr>
+    </w:lvl>
+  </w:abstractNum>
+  <w:abstractNum w:abstractNumId="5" w15:restartNumberingAfterBreak="0">
+    <w:nsid w:val="4A636A59"/>
+    <w:multiLevelType w:val="hybridMultilevel"/>
+    <w:tmpl w:val="01021FAA"/>
+    <w:lvl w:ilvl="0" w:tplc="04090001">
+      <w:start w:val="1"/>
+      <w:numFmt w:val="bullet"/>
+      <w:lvlText w:val=""/>
+      <w:lvlJc w:val="left"/>
+      <w:pPr>
+        <w:ind w:left="720" w:hanging="360"/>
+      </w:pPr>
+      <w:rPr>
+        <w:rFonts w:ascii="Symbol" w:hAnsi="Symbol" w:hint="default"/>
+      </w:rPr>
+    </w:lvl>
+    <w:lvl w:ilvl="1" w:tplc="04090003">
+      <w:start w:val="1"/>
+      <w:numFmt w:val="bullet"/>
+      <w:lvlText w:val="o"/>
+      <w:lvlJc w:val="left"/>
+      <w:pPr>
+        <w:ind w:left="1440" w:hanging="360"/>
+      </w:pPr>
+      <w:rPr>
+        <w:rFonts w:ascii="Courier New" w:hAnsi="Courier New" w:cs="Courier New" w:hint="default"/>
+      </w:rPr>
+    </w:lvl>
+    <w:lvl w:ilvl="2" w:tplc="04090005" w:tentative="1">
+      <w:start w:val="1"/>
+      <w:numFmt w:val="bullet"/>
+      <w:lvlText w:val=""/>
+      <w:lvlJc w:val="left"/>
+      <w:pPr>
+        <w:ind w:left="2160" w:hanging="360"/>
+      </w:pPr>
+      <w:rPr>
+        <w:rFonts w:ascii="Wingdings" w:hAnsi="Wingdings" w:hint="default"/>
+      </w:rPr>
+    </w:lvl>
+    <w:lvl w:ilvl="3" w:tplc="04090001" w:tentative="1">
+      <w:start w:val="1"/>
+      <w:numFmt w:val="bullet"/>
+      <w:lvlText w:val=""/>
+      <w:lvlJc w:val="left"/>
+      <w:pPr>
+        <w:ind w:left="2880" w:hanging="360"/>
+      </w:pPr>
+      <w:rPr>
+        <w:rFonts w:ascii="Symbol" w:hAnsi="Symbol" w:hint="default"/>
+      </w:rPr>
+    </w:lvl>
+    <w:lvl w:ilvl="4" w:tplc="04090003" w:tentative="1">
+      <w:start w:val="1"/>
+      <w:numFmt w:val="bullet"/>
+      <w:lvlText w:val="o"/>
+      <w:lvlJc w:val="left"/>
+      <w:pPr>
+        <w:ind w:left="3600" w:hanging="360"/>
+      </w:pPr>
+      <w:rPr>
+        <w:rFonts w:ascii="Courier New" w:hAnsi="Courier New" w:cs="Courier New" w:hint="default"/>
+      </w:rPr>
+    </w:lvl>
+    <w:lvl w:ilvl="5" w:tplc="04090005" w:tentative="1">
+      <w:start w:val="1"/>
+      <w:numFmt w:val="bullet"/>
+      <w:lvlText w:val=""/>
+      <w:lvlJc w:val="left"/>
+      <w:pPr>
+        <w:ind w:left="4320" w:hanging="360"/>
+      </w:pPr>
+      <w:rPr>
+        <w:rFonts w:ascii="Wingdings" w:hAnsi="Wingdings" w:hint="default"/>
+      </w:rPr>
+    </w:lvl>
+    <w:lvl w:ilvl="6" w:tplc="04090001" w:tentative="1">
+      <w:start w:val="1"/>
+      <w:numFmt w:val="bullet"/>
+      <w:lvlText w:val=""/>
+      <w:lvlJc w:val="left"/>
+      <w:pPr>
+        <w:ind w:left="5040" w:hanging="360"/>
+      </w:pPr>
+      <w:rPr>
+        <w:rFonts w:ascii="Symbol" w:hAnsi="Symbol" w:hint="default"/>
+      </w:rPr>
+    </w:lvl>
+    <w:lvl w:ilvl="7" w:tplc="04090003" w:tentative="1">
+      <w:start w:val="1"/>
+      <w:numFmt w:val="bullet"/>
+      <w:lvlText w:val="o"/>
+      <w:lvlJc w:val="left"/>
+      <w:pPr>
+        <w:ind w:left="5760" w:hanging="360"/>
+      </w:pPr>
+      <w:rPr>
+        <w:rFonts w:ascii="Courier New" w:hAnsi="Courier New" w:cs="Courier New" w:hint="default"/>
+      </w:rPr>
+    </w:lvl>
+    <w:lvl w:ilvl="8" w:tplc="04090005" w:tentative="1">
+      <w:start w:val="1"/>
+      <w:numFmt w:val="bullet"/>
+      <w:lvlText w:val=""/>
+      <w:lvlJc w:val="left"/>
+      <w:pPr>
+        <w:ind w:left="6480" w:hanging="360"/>
+      </w:pPr>
+      <w:rPr>
+        <w:rFonts w:ascii="Wingdings" w:hAnsi="Wingdings" w:hint="default"/>
+      </w:rPr>
+    </w:lvl>
+  </w:abstractNum>
+  <w:num w:numId="1">
+    <w:abstractNumId w:val="3"/>
+  </w:num>
+  <w:num w:numId="2">
+    <w:abstractNumId w:val="1"/>
+  </w:num>
+  <w:num w:numId="3">
+    <w:abstractNumId w:val="4"/>
+  </w:num>
+  <w:num w:numId="4">
+    <w:abstractNumId w:val="5"/>
+  </w:num>
+  <w:num w:numId="5">
+    <w:abstractNumId w:val="2"/>
+  </w:num>
+  <w:num w:numId="6">
+    <w:abstractNumId w:val="0"/>
+  </w:num>
+</w:numbering>
 </file>
 
 <file path=word/styles.xml><?xml version="1.0" encoding="utf-8"?>
@@ -493,6 +1862,17 @@
     <w:semiHidden/>
     <w:unhideWhenUsed/>
   </w:style>
+  <w:style w:type="paragraph" w:styleId="ListParagraph">
+    <w:name w:val="List Paragraph"/>
+    <w:basedOn w:val="Normal"/>
+    <w:uiPriority w:val="34"/>
+    <w:qFormat/>
+    <w:rsid w:val="00034706"/>
+    <w:pPr>
+      <w:ind w:left="720"/>
+      <w:contextualSpacing/>
+    </w:pPr>
+  </w:style>
 </w:styles>
 </file>
 

</xml_diff>